<commit_message>
add screenshot of turnitin on final report, add turnitin report
</commit_message>
<xml_diff>
--- a/A11_4406_A11_2019_12342_Laporan-Tugas-PRA-UAS.docx
+++ b/A11_4406_A11_2019_12342_Laporan-Tugas-PRA-UAS.docx
@@ -304,7 +304,7 @@
           <w:bCs/>
           <w:noProof/>
         </w:rPr>
-        <w:t>12:45:33 AM</w:t>
+        <w:t>1:56:20 PM</w:t>
       </w:r>
       <w:r>
         <w:rPr>
@@ -1091,6 +1091,9 @@
         <w:jc w:val="center"/>
       </w:pPr>
       <w:r>
+        <w:rPr>
+          <w:noProof/>
+        </w:rPr>
         <w:drawing>
           <wp:inline distT="0" distB="0" distL="0" distR="0" wp14:anchorId="7FAB7EA4" wp14:editId="31E7E742">
             <wp:extent cx="5731510" cy="1652905"/>
@@ -1136,14 +1139,27 @@
       <w:r>
         <w:t xml:space="preserve">Gambar </w:t>
       </w:r>
-      <w:fldSimple w:instr=" SEQ Gambar \* ARABIC ">
-        <w:r>
-          <w:rPr>
-            <w:noProof/>
-          </w:rPr>
-          <w:t>1</w:t>
-        </w:r>
-      </w:fldSimple>
+      <w:r>
+        <w:fldChar w:fldCharType="begin"/>
+      </w:r>
+      <w:r>
+        <w:instrText xml:space="preserve"> SEQ Gambar \* ARABIC </w:instrText>
+      </w:r>
+      <w:r>
+        <w:fldChar w:fldCharType="separate"/>
+      </w:r>
+      <w:r>
+        <w:rPr>
+          <w:noProof/>
+        </w:rPr>
+        <w:t>1</w:t>
+      </w:r>
+      <w:r>
+        <w:rPr>
+          <w:noProof/>
+        </w:rPr>
+        <w:fldChar w:fldCharType="end"/>
+      </w:r>
       <w:r>
         <w:t xml:space="preserve">: </w:t>
       </w:r>
@@ -1443,14 +1459,27 @@
       <w:r>
         <w:t xml:space="preserve"> </w:t>
       </w:r>
-      <w:fldSimple w:instr=" SEQ Tabel \* ARABIC ">
-        <w:r>
-          <w:rPr>
-            <w:noProof/>
-          </w:rPr>
-          <w:t>2</w:t>
-        </w:r>
-      </w:fldSimple>
+      <w:r>
+        <w:fldChar w:fldCharType="begin"/>
+      </w:r>
+      <w:r>
+        <w:instrText xml:space="preserve"> SEQ Tabel \* ARABIC </w:instrText>
+      </w:r>
+      <w:r>
+        <w:fldChar w:fldCharType="separate"/>
+      </w:r>
+      <w:r>
+        <w:rPr>
+          <w:noProof/>
+        </w:rPr>
+        <w:t>2</w:t>
+      </w:r>
+      <w:r>
+        <w:rPr>
+          <w:noProof/>
+        </w:rPr>
+        <w:fldChar w:fldCharType="end"/>
+      </w:r>
       <w:r>
         <w:t xml:space="preserve">. </w:t>
       </w:r>
@@ -1784,10 +1813,7 @@
               <w:t>Nilai X1 ke-2</w:t>
             </w:r>
             <w:r>
-              <w:t xml:space="preserve"> </w:t>
-            </w:r>
-            <w:r>
-              <w:t xml:space="preserve">pada </w:t>
+              <w:t xml:space="preserve"> pada </w:t>
             </w:r>
             <w:proofErr w:type="spellStart"/>
             <w:r>
@@ -1886,10 +1912,7 @@
               <w:t>Nilai X1 ke-3</w:t>
             </w:r>
             <w:r>
-              <w:t xml:space="preserve"> </w:t>
-            </w:r>
-            <w:r>
-              <w:t xml:space="preserve">pada </w:t>
+              <w:t xml:space="preserve"> pada </w:t>
             </w:r>
             <w:proofErr w:type="spellStart"/>
             <w:r>
@@ -1989,10 +2012,7 @@
               <w:t>Nilai X1 ke-4</w:t>
             </w:r>
             <w:r>
-              <w:t xml:space="preserve"> </w:t>
-            </w:r>
-            <w:r>
-              <w:t xml:space="preserve">pada </w:t>
+              <w:t xml:space="preserve"> pada </w:t>
             </w:r>
             <w:proofErr w:type="spellStart"/>
             <w:r>
@@ -2091,10 +2111,7 @@
               <w:t>Nilai X2 ke-1</w:t>
             </w:r>
             <w:r>
-              <w:t xml:space="preserve"> </w:t>
-            </w:r>
-            <w:r>
-              <w:t xml:space="preserve">pada </w:t>
+              <w:t xml:space="preserve"> pada </w:t>
             </w:r>
             <w:proofErr w:type="spellStart"/>
             <w:r>
@@ -2193,10 +2210,7 @@
               <w:t>Nilai X2 ke-2</w:t>
             </w:r>
             <w:r>
-              <w:t xml:space="preserve"> </w:t>
-            </w:r>
-            <w:r>
-              <w:t xml:space="preserve">pada </w:t>
+              <w:t xml:space="preserve"> pada </w:t>
             </w:r>
             <w:proofErr w:type="spellStart"/>
             <w:r>
@@ -2295,10 +2309,7 @@
               <w:t>Nilai X2 ke-3</w:t>
             </w:r>
             <w:r>
-              <w:t xml:space="preserve"> </w:t>
-            </w:r>
-            <w:r>
-              <w:t xml:space="preserve">pada </w:t>
+              <w:t xml:space="preserve"> pada </w:t>
             </w:r>
             <w:proofErr w:type="spellStart"/>
             <w:r>
@@ -2397,10 +2408,7 @@
               <w:t>Nilai X2 ke-4</w:t>
             </w:r>
             <w:r>
-              <w:t xml:space="preserve"> </w:t>
-            </w:r>
-            <w:r>
-              <w:t xml:space="preserve">pada </w:t>
+              <w:t xml:space="preserve"> pada </w:t>
             </w:r>
             <w:proofErr w:type="spellStart"/>
             <w:r>
@@ -2505,10 +2513,7 @@
               <w:t xml:space="preserve"> ke-1</w:t>
             </w:r>
             <w:r>
-              <w:t xml:space="preserve"> </w:t>
-            </w:r>
-            <w:r>
-              <w:t xml:space="preserve">pada </w:t>
+              <w:t xml:space="preserve"> pada </w:t>
             </w:r>
             <w:proofErr w:type="spellStart"/>
             <w:r>
@@ -2604,16 +2609,10 @@
               <w:jc w:val="center"/>
             </w:pPr>
             <w:r>
-              <w:t>Nilai Y ke-</w:t>
-            </w:r>
-            <w:r>
-              <w:t>2</w:t>
-            </w:r>
-            <w:r>
-              <w:t xml:space="preserve"> </w:t>
-            </w:r>
-            <w:r>
-              <w:t xml:space="preserve">pada </w:t>
+              <w:t>Nilai Y ke-2</w:t>
+            </w:r>
+            <w:r>
+              <w:t xml:space="preserve"> pada </w:t>
             </w:r>
             <w:proofErr w:type="spellStart"/>
             <w:r>
@@ -2715,16 +2714,10 @@
               <w:jc w:val="center"/>
             </w:pPr>
             <w:r>
-              <w:t>Nilai Y ke-</w:t>
-            </w:r>
-            <w:r>
-              <w:t>3</w:t>
-            </w:r>
-            <w:r>
-              <w:t xml:space="preserve"> </w:t>
-            </w:r>
-            <w:r>
-              <w:t xml:space="preserve">pada </w:t>
+              <w:t>Nilai Y ke-3</w:t>
+            </w:r>
+            <w:r>
+              <w:t xml:space="preserve"> pada </w:t>
             </w:r>
             <w:proofErr w:type="spellStart"/>
             <w:r>
@@ -2826,16 +2819,10 @@
               <w:jc w:val="center"/>
             </w:pPr>
             <w:r>
-              <w:t>Nilai Y ke-</w:t>
-            </w:r>
-            <w:r>
-              <w:t>4</w:t>
-            </w:r>
-            <w:r>
-              <w:t xml:space="preserve"> </w:t>
-            </w:r>
-            <w:r>
-              <w:t xml:space="preserve">pada </w:t>
+              <w:t>Nilai Y ke-4</w:t>
+            </w:r>
+            <w:r>
+              <w:t xml:space="preserve"> pada </w:t>
             </w:r>
             <w:proofErr w:type="spellStart"/>
             <w:r>
@@ -3256,13 +3243,7 @@
               <w:jc w:val="center"/>
             </w:pPr>
             <w:r>
-              <w:t>Nilai X1 ke-</w:t>
-            </w:r>
-            <w:r>
-              <w:t>2</w:t>
-            </w:r>
-            <w:r>
-              <w:t xml:space="preserve"> pada </w:t>
+              <w:t xml:space="preserve">Nilai X1 ke-2 pada </w:t>
             </w:r>
             <w:proofErr w:type="spellStart"/>
             <w:r>
@@ -3353,13 +3334,7 @@
               <w:jc w:val="center"/>
             </w:pPr>
             <w:r>
-              <w:t>Nilai X1 ke-</w:t>
-            </w:r>
-            <w:r>
-              <w:t>2</w:t>
-            </w:r>
-            <w:r>
-              <w:t xml:space="preserve"> pada </w:t>
+              <w:t xml:space="preserve">Nilai X1 ke-2 pada </w:t>
             </w:r>
             <w:proofErr w:type="spellStart"/>
             <w:r>
@@ -3650,13 +3625,7 @@
               <w:jc w:val="center"/>
             </w:pPr>
             <w:r>
-              <w:t>Nilai X</w:t>
-            </w:r>
-            <w:r>
-              <w:t>2</w:t>
-            </w:r>
-            <w:r>
-              <w:t xml:space="preserve"> ke-</w:t>
+              <w:t>Nilai X2 ke-</w:t>
             </w:r>
             <w:r>
               <w:t>2</w:t>
@@ -3754,13 +3723,7 @@
               <w:jc w:val="center"/>
             </w:pPr>
             <w:r>
-              <w:t>Nilai X</w:t>
-            </w:r>
-            <w:r>
-              <w:t>2</w:t>
-            </w:r>
-            <w:r>
-              <w:t xml:space="preserve"> ke-</w:t>
+              <w:t>Nilai X2 ke-</w:t>
             </w:r>
             <w:r>
               <w:t>3</w:t>
@@ -3856,13 +3819,7 @@
               <w:jc w:val="center"/>
             </w:pPr>
             <w:r>
-              <w:t>Nilai X</w:t>
-            </w:r>
-            <w:r>
-              <w:t>2</w:t>
-            </w:r>
-            <w:r>
-              <w:t xml:space="preserve"> ke-</w:t>
+              <w:t>Nilai X2 ke-</w:t>
             </w:r>
             <w:r>
               <w:t>4</w:t>
@@ -4055,13 +4012,7 @@
               <w:jc w:val="center"/>
             </w:pPr>
             <w:r>
-              <w:t>Nilai net ke-</w:t>
-            </w:r>
-            <w:r>
-              <w:t>2</w:t>
-            </w:r>
-            <w:r>
-              <w:t xml:space="preserve"> pada </w:t>
+              <w:t xml:space="preserve">Nilai net ke-2 pada </w:t>
             </w:r>
             <w:proofErr w:type="spellStart"/>
             <w:r>
@@ -4150,13 +4101,7 @@
               <w:jc w:val="center"/>
             </w:pPr>
             <w:r>
-              <w:t>Nilai net ke-</w:t>
-            </w:r>
-            <w:r>
-              <w:t>3</w:t>
-            </w:r>
-            <w:r>
-              <w:t xml:space="preserve"> pada </w:t>
+              <w:t xml:space="preserve">Nilai net ke-3 pada </w:t>
             </w:r>
             <w:proofErr w:type="spellStart"/>
             <w:r>
@@ -4245,13 +4190,7 @@
               <w:jc w:val="center"/>
             </w:pPr>
             <w:r>
-              <w:t>Nilai net ke-</w:t>
-            </w:r>
-            <w:r>
-              <w:t>4</w:t>
-            </w:r>
-            <w:r>
-              <w:t xml:space="preserve"> pada </w:t>
+              <w:t xml:space="preserve">Nilai net ke-4 pada </w:t>
             </w:r>
             <w:proofErr w:type="spellStart"/>
             <w:r>
@@ -4340,25 +4279,7 @@
               <w:jc w:val="center"/>
             </w:pPr>
             <w:r>
-              <w:t xml:space="preserve">Nilai </w:t>
-            </w:r>
-            <w:r>
-              <w:t>f(</w:t>
-            </w:r>
-            <w:r>
-              <w:t>net</w:t>
-            </w:r>
-            <w:r>
-              <w:t>)</w:t>
-            </w:r>
-            <w:r>
-              <w:t xml:space="preserve"> ke-</w:t>
-            </w:r>
-            <w:r>
-              <w:t>1</w:t>
-            </w:r>
-            <w:r>
-              <w:t xml:space="preserve"> pada </w:t>
+              <w:t xml:space="preserve">Nilai f(net) ke-1 pada </w:t>
             </w:r>
             <w:proofErr w:type="spellStart"/>
             <w:r>
@@ -4447,25 +4368,7 @@
               <w:jc w:val="center"/>
             </w:pPr>
             <w:r>
-              <w:t xml:space="preserve">Nilai </w:t>
-            </w:r>
-            <w:r>
-              <w:t>f(</w:t>
-            </w:r>
-            <w:r>
-              <w:t>net</w:t>
-            </w:r>
-            <w:r>
-              <w:t>)</w:t>
-            </w:r>
-            <w:r>
-              <w:t xml:space="preserve"> ke-</w:t>
-            </w:r>
-            <w:r>
-              <w:t>2</w:t>
-            </w:r>
-            <w:r>
-              <w:t xml:space="preserve"> pada </w:t>
+              <w:t xml:space="preserve">Nilai f(net) ke-2 pada </w:t>
             </w:r>
             <w:proofErr w:type="spellStart"/>
             <w:r>
@@ -4554,25 +4457,7 @@
               <w:jc w:val="center"/>
             </w:pPr>
             <w:r>
-              <w:t xml:space="preserve">Nilai </w:t>
-            </w:r>
-            <w:r>
-              <w:t>f(</w:t>
-            </w:r>
-            <w:r>
-              <w:t>net</w:t>
-            </w:r>
-            <w:r>
-              <w:t>)</w:t>
-            </w:r>
-            <w:r>
-              <w:t xml:space="preserve"> ke-</w:t>
-            </w:r>
-            <w:r>
-              <w:t>3</w:t>
-            </w:r>
-            <w:r>
-              <w:t xml:space="preserve"> pada </w:t>
+              <w:t xml:space="preserve">Nilai f(net) ke-3 pada </w:t>
             </w:r>
             <w:proofErr w:type="spellStart"/>
             <w:r>
@@ -4661,19 +4546,7 @@
               <w:jc w:val="center"/>
             </w:pPr>
             <w:r>
-              <w:t xml:space="preserve">Nilai </w:t>
-            </w:r>
-            <w:r>
-              <w:t>f(</w:t>
-            </w:r>
-            <w:r>
-              <w:t>net</w:t>
-            </w:r>
-            <w:r>
-              <w:t>)</w:t>
-            </w:r>
-            <w:r>
-              <w:t xml:space="preserve"> ke-4 pada </w:t>
+              <w:t xml:space="preserve">Nilai f(net) ke-4 pada </w:t>
             </w:r>
             <w:proofErr w:type="spellStart"/>
             <w:r>
@@ -8505,11 +8378,11 @@
         <w:t xml:space="preserve"> “</w:t>
       </w:r>
       <w:r>
-        <w:t>Nilai d</w:t>
-      </w:r>
-      <w:proofErr w:type="spellStart"/>
-      <w:r>
-        <w:t>ari</w:t>
+        <w:t xml:space="preserve">Nilai </w:t>
+      </w:r>
+      <w:proofErr w:type="spellStart"/>
+      <w:r>
+        <w:t>dari</w:t>
       </w:r>
       <w:proofErr w:type="spellEnd"/>
       <w:r>
@@ -10332,14 +10205,27 @@
       <w:r>
         <w:t xml:space="preserve">Gambar </w:t>
       </w:r>
-      <w:fldSimple w:instr=" SEQ Gambar \* ARABIC ">
-        <w:r>
-          <w:rPr>
-            <w:noProof/>
-          </w:rPr>
-          <w:t>2</w:t>
-        </w:r>
-      </w:fldSimple>
+      <w:r>
+        <w:fldChar w:fldCharType="begin"/>
+      </w:r>
+      <w:r>
+        <w:instrText xml:space="preserve"> SEQ Gambar \* ARABIC </w:instrText>
+      </w:r>
+      <w:r>
+        <w:fldChar w:fldCharType="separate"/>
+      </w:r>
+      <w:r>
+        <w:rPr>
+          <w:noProof/>
+        </w:rPr>
+        <w:t>2</w:t>
+      </w:r>
+      <w:r>
+        <w:rPr>
+          <w:noProof/>
+        </w:rPr>
+        <w:fldChar w:fldCharType="end"/>
+      </w:r>
       <w:r>
         <w:t xml:space="preserve">: </w:t>
       </w:r>
@@ -10489,14 +10375,27 @@
       <w:r>
         <w:t xml:space="preserve">Gambar </w:t>
       </w:r>
-      <w:fldSimple w:instr=" SEQ Gambar \* ARABIC ">
-        <w:r>
-          <w:rPr>
-            <w:noProof/>
-          </w:rPr>
-          <w:t>3</w:t>
-        </w:r>
-      </w:fldSimple>
+      <w:r>
+        <w:fldChar w:fldCharType="begin"/>
+      </w:r>
+      <w:r>
+        <w:instrText xml:space="preserve"> SEQ Gambar \* ARABIC </w:instrText>
+      </w:r>
+      <w:r>
+        <w:fldChar w:fldCharType="separate"/>
+      </w:r>
+      <w:r>
+        <w:rPr>
+          <w:noProof/>
+        </w:rPr>
+        <w:t>3</w:t>
+      </w:r>
+      <w:r>
+        <w:rPr>
+          <w:noProof/>
+        </w:rPr>
+        <w:fldChar w:fldCharType="end"/>
+      </w:r>
       <w:r>
         <w:t xml:space="preserve">: </w:t>
       </w:r>
@@ -10537,9 +10436,281 @@
         <w:t>Colab</w:t>
       </w:r>
       <w:proofErr w:type="spellEnd"/>
+    </w:p>
+    <w:p/>
+    <w:p/>
+    <w:p/>
+    <w:p>
+      <w:pPr>
+        <w:pStyle w:val="ListParagraph"/>
+        <w:numPr>
+          <w:ilvl w:val="0"/>
+          <w:numId w:val="2"/>
+        </w:numPr>
+        <w:rPr>
+          <w:b/>
+          <w:bCs/>
+        </w:rPr>
+      </w:pPr>
+      <w:r>
+        <w:rPr>
+          <w:b/>
+          <w:bCs/>
+        </w:rPr>
+        <w:lastRenderedPageBreak/>
+        <w:t xml:space="preserve">Hasil </w:t>
+      </w:r>
+      <w:proofErr w:type="spellStart"/>
+      <w:r>
+        <w:rPr>
+          <w:b/>
+          <w:bCs/>
+        </w:rPr>
+        <w:t>cek</w:t>
+      </w:r>
+      <w:proofErr w:type="spellEnd"/>
+      <w:r>
+        <w:rPr>
+          <w:b/>
+          <w:bCs/>
+        </w:rPr>
+        <w:t xml:space="preserve"> Turnitin</w:t>
+      </w:r>
+    </w:p>
+    <w:p>
+      <w:pPr>
+        <w:pStyle w:val="ListParagraph"/>
+      </w:pPr>
+      <w:r>
+        <w:t xml:space="preserve">Setelah </w:t>
+      </w:r>
+      <w:proofErr w:type="spellStart"/>
+      <w:r>
+        <w:t>laporan</w:t>
+      </w:r>
+      <w:proofErr w:type="spellEnd"/>
+      <w:r>
+        <w:t xml:space="preserve"> </w:t>
+      </w:r>
+      <w:proofErr w:type="spellStart"/>
+      <w:r>
+        <w:t>ini</w:t>
+      </w:r>
+      <w:proofErr w:type="spellEnd"/>
+      <w:r>
+        <w:t xml:space="preserve"> </w:t>
+      </w:r>
+      <w:proofErr w:type="spellStart"/>
+      <w:r>
+        <w:t>selesai</w:t>
+      </w:r>
+      <w:proofErr w:type="spellEnd"/>
+      <w:r>
+        <w:t xml:space="preserve"> </w:t>
+      </w:r>
+      <w:proofErr w:type="spellStart"/>
+      <w:r>
+        <w:t>dibuat</w:t>
+      </w:r>
+      <w:proofErr w:type="spellEnd"/>
+      <w:r>
+        <w:t xml:space="preserve">, </w:t>
+      </w:r>
+      <w:proofErr w:type="spellStart"/>
+      <w:r>
+        <w:t>dilakukan</w:t>
+      </w:r>
+      <w:proofErr w:type="spellEnd"/>
+      <w:r>
+        <w:t xml:space="preserve"> </w:t>
+      </w:r>
+      <w:proofErr w:type="spellStart"/>
+      <w:r>
+        <w:t>pengujian</w:t>
+      </w:r>
+      <w:proofErr w:type="spellEnd"/>
+      <w:r>
+        <w:t xml:space="preserve"> </w:t>
+      </w:r>
+      <w:proofErr w:type="spellStart"/>
+      <w:r>
+        <w:t>melalui</w:t>
+      </w:r>
+      <w:proofErr w:type="spellEnd"/>
+      <w:r>
+        <w:t xml:space="preserve"> Turnitin </w:t>
+      </w:r>
+      <w:proofErr w:type="spellStart"/>
+      <w:r>
+        <w:t>untuk</w:t>
+      </w:r>
+      <w:proofErr w:type="spellEnd"/>
+      <w:r>
+        <w:t xml:space="preserve"> </w:t>
+      </w:r>
+      <w:proofErr w:type="spellStart"/>
+      <w:r>
+        <w:t>mengetahui</w:t>
+      </w:r>
+      <w:proofErr w:type="spellEnd"/>
+      <w:r>
+        <w:t xml:space="preserve"> </w:t>
+      </w:r>
+      <w:proofErr w:type="spellStart"/>
+      <w:r>
+        <w:t>berapa</w:t>
+      </w:r>
+      <w:proofErr w:type="spellEnd"/>
+      <w:r>
+        <w:t xml:space="preserve"> </w:t>
+      </w:r>
+      <w:proofErr w:type="spellStart"/>
+      <w:r>
+        <w:t>tingkat</w:t>
+      </w:r>
+      <w:proofErr w:type="spellEnd"/>
+      <w:r>
+        <w:t xml:space="preserve"> </w:t>
+      </w:r>
+      <w:proofErr w:type="spellStart"/>
+      <w:r>
+        <w:t>plagiarisme</w:t>
+      </w:r>
+      <w:proofErr w:type="spellEnd"/>
+      <w:r>
+        <w:t xml:space="preserve"> </w:t>
+      </w:r>
+      <w:proofErr w:type="spellStart"/>
+      <w:r>
+        <w:t>dari</w:t>
+      </w:r>
+      <w:proofErr w:type="spellEnd"/>
+      <w:r>
+        <w:t xml:space="preserve"> </w:t>
+      </w:r>
+      <w:proofErr w:type="spellStart"/>
+      <w:r>
+        <w:t>laporan</w:t>
+      </w:r>
+      <w:proofErr w:type="spellEnd"/>
+      <w:r>
+        <w:t xml:space="preserve"> </w:t>
+      </w:r>
+      <w:proofErr w:type="spellStart"/>
+      <w:r>
+        <w:t>ini</w:t>
+      </w:r>
+      <w:proofErr w:type="spellEnd"/>
+      <w:r>
+        <w:t xml:space="preserve">. Hasil </w:t>
+      </w:r>
+      <w:proofErr w:type="spellStart"/>
+      <w:r>
+        <w:t>pengujian</w:t>
+      </w:r>
+      <w:proofErr w:type="spellEnd"/>
+      <w:r>
+        <w:t xml:space="preserve"> </w:t>
+      </w:r>
+      <w:proofErr w:type="spellStart"/>
+      <w:r>
+        <w:t>melalui</w:t>
+      </w:r>
+      <w:proofErr w:type="spellEnd"/>
+      <w:r>
+        <w:t xml:space="preserve"> Turnitin </w:t>
+      </w:r>
+      <w:proofErr w:type="spellStart"/>
+      <w:r>
+        <w:t>ditunjukkan</w:t>
+      </w:r>
+      <w:proofErr w:type="spellEnd"/>
+      <w:r>
+        <w:t xml:space="preserve"> pada Gambar 4</w:t>
+      </w:r>
+      <w:r>
+        <w:t xml:space="preserve"> </w:t>
+      </w:r>
+      <w:proofErr w:type="spellStart"/>
+      <w:r>
+        <w:t>dimana</w:t>
+      </w:r>
+      <w:proofErr w:type="spellEnd"/>
+      <w:r>
+        <w:t xml:space="preserve"> </w:t>
+      </w:r>
+      <w:proofErr w:type="spellStart"/>
+      <w:r>
+        <w:t>tingkat</w:t>
+      </w:r>
+      <w:proofErr w:type="spellEnd"/>
+      <w:r>
+        <w:t xml:space="preserve"> </w:t>
+      </w:r>
+      <w:proofErr w:type="spellStart"/>
+      <w:r>
+        <w:t>plagiarismenya</w:t>
+      </w:r>
+      <w:proofErr w:type="spellEnd"/>
+      <w:r>
+        <w:t xml:space="preserve"> </w:t>
+      </w:r>
+      <w:proofErr w:type="spellStart"/>
+      <w:r>
+        <w:t>sebesar</w:t>
+      </w:r>
+      <w:proofErr w:type="spellEnd"/>
+      <w:r>
+        <w:t xml:space="preserve"> 5%</w:t>
+      </w:r>
+      <w:r>
+        <w:t>.</w:t>
+      </w:r>
+    </w:p>
+    <w:p>
+      <w:pPr>
+        <w:pStyle w:val="ListParagraph"/>
+      </w:pPr>
+      <w:r>
+        <w:drawing>
+          <wp:inline distT="0" distB="0" distL="0" distR="0" wp14:anchorId="44ECE435" wp14:editId="2677F6A1">
+            <wp:extent cx="5731510" cy="3226435"/>
+            <wp:effectExtent l="0" t="0" r="2540" b="0"/>
+            <wp:docPr id="5" name="Picture 5"/>
+            <wp:cNvGraphicFramePr>
+              <a:graphicFrameLocks xmlns:a="http://schemas.openxmlformats.org/drawingml/2006/main" noChangeAspect="1"/>
+            </wp:cNvGraphicFramePr>
+            <a:graphic xmlns:a="http://schemas.openxmlformats.org/drawingml/2006/main">
+              <a:graphicData uri="http://schemas.openxmlformats.org/drawingml/2006/picture">
+                <pic:pic xmlns:pic="http://schemas.openxmlformats.org/drawingml/2006/picture">
+                  <pic:nvPicPr>
+                    <pic:cNvPr id="1" name=""/>
+                    <pic:cNvPicPr/>
+                  </pic:nvPicPr>
+                  <pic:blipFill>
+                    <a:blip r:embed="rId14"/>
+                    <a:stretch>
+                      <a:fillRect/>
+                    </a:stretch>
+                  </pic:blipFill>
+                  <pic:spPr>
+                    <a:xfrm>
+                      <a:off x="0" y="0"/>
+                      <a:ext cx="5731510" cy="3226435"/>
+                    </a:xfrm>
+                    <a:prstGeom prst="rect">
+                      <a:avLst/>
+                    </a:prstGeom>
+                  </pic:spPr>
+                </pic:pic>
+              </a:graphicData>
+            </a:graphic>
+          </wp:inline>
+        </w:drawing>
+      </w:r>
     </w:p>
     <w:sectPr>
-      <w:footerReference w:type="default" r:id="rId14"/>
+      <w:footerReference w:type="default" r:id="rId15"/>
       <w:pgSz w:w="11906" w:h="16838" w:code="9"/>
       <w:pgMar w:top="851" w:right="1440" w:bottom="1440" w:left="1440" w:header="720" w:footer="720" w:gutter="0"/>
       <w:cols w:space="720"/>

</xml_diff>

<commit_message>
resize result image and re-submit to turnitin
</commit_message>
<xml_diff>
--- a/A11_4406_A11_2019_12342_Laporan-Tugas-PRA-UAS.docx
+++ b/A11_4406_A11_2019_12342_Laporan-Tugas-PRA-UAS.docx
@@ -261,7 +261,7 @@
           <w:bCs/>
           <w:noProof/>
         </w:rPr>
-        <w:t>6 July 2023</w:t>
+        <w:t>9 July 2023</w:t>
       </w:r>
       <w:r>
         <w:rPr>
@@ -304,7 +304,7 @@
           <w:bCs/>
           <w:noProof/>
         </w:rPr>
-        <w:t>1:56:20 PM</w:t>
+        <w:t>12:45:31 PM</w:t>
       </w:r>
       <w:r>
         <w:rPr>
@@ -1139,27 +1139,14 @@
       <w:r>
         <w:t xml:space="preserve">Gambar </w:t>
       </w:r>
-      <w:r>
-        <w:fldChar w:fldCharType="begin"/>
-      </w:r>
-      <w:r>
-        <w:instrText xml:space="preserve"> SEQ Gambar \* ARABIC </w:instrText>
-      </w:r>
-      <w:r>
-        <w:fldChar w:fldCharType="separate"/>
-      </w:r>
-      <w:r>
-        <w:rPr>
-          <w:noProof/>
-        </w:rPr>
-        <w:t>1</w:t>
-      </w:r>
-      <w:r>
-        <w:rPr>
-          <w:noProof/>
-        </w:rPr>
-        <w:fldChar w:fldCharType="end"/>
-      </w:r>
+      <w:fldSimple w:instr=" SEQ Gambar \* ARABIC ">
+        <w:r>
+          <w:rPr>
+            <w:noProof/>
+          </w:rPr>
+          <w:t>1</w:t>
+        </w:r>
+      </w:fldSimple>
       <w:r>
         <w:t xml:space="preserve">: </w:t>
       </w:r>
@@ -1459,27 +1446,14 @@
       <w:r>
         <w:t xml:space="preserve"> </w:t>
       </w:r>
-      <w:r>
-        <w:fldChar w:fldCharType="begin"/>
-      </w:r>
-      <w:r>
-        <w:instrText xml:space="preserve"> SEQ Tabel \* ARABIC </w:instrText>
-      </w:r>
-      <w:r>
-        <w:fldChar w:fldCharType="separate"/>
-      </w:r>
-      <w:r>
-        <w:rPr>
-          <w:noProof/>
-        </w:rPr>
-        <w:t>2</w:t>
-      </w:r>
-      <w:r>
-        <w:rPr>
-          <w:noProof/>
-        </w:rPr>
-        <w:fldChar w:fldCharType="end"/>
-      </w:r>
+      <w:fldSimple w:instr=" SEQ Tabel \* ARABIC ">
+        <w:r>
+          <w:rPr>
+            <w:noProof/>
+          </w:rPr>
+          <w:t>2</w:t>
+        </w:r>
+      </w:fldSimple>
       <w:r>
         <w:t xml:space="preserve">. </w:t>
       </w:r>
@@ -10155,10 +10129,10 @@
           <w:noProof/>
         </w:rPr>
         <w:drawing>
-          <wp:inline distT="0" distB="0" distL="0" distR="0" wp14:anchorId="3F072D80" wp14:editId="09ADB28D">
-            <wp:extent cx="5731510" cy="1201420"/>
-            <wp:effectExtent l="0" t="0" r="2540" b="0"/>
-            <wp:docPr id="6" name="Picture 6"/>
+          <wp:inline distT="0" distB="0" distL="0" distR="0" wp14:anchorId="3844B8A6" wp14:editId="6BA5911C">
+            <wp:extent cx="6040413" cy="2458529"/>
+            <wp:effectExtent l="0" t="0" r="0" b="0"/>
+            <wp:docPr id="4" name="Picture 4"/>
             <wp:cNvGraphicFramePr>
               <a:graphicFrameLocks xmlns:a="http://schemas.openxmlformats.org/drawingml/2006/main" noChangeAspect="1"/>
             </wp:cNvGraphicFramePr>
@@ -10166,10 +10140,12 @@
               <a:graphicData uri="http://schemas.openxmlformats.org/drawingml/2006/picture">
                 <pic:pic xmlns:pic="http://schemas.openxmlformats.org/drawingml/2006/picture">
                   <pic:nvPicPr>
-                    <pic:cNvPr id="6" name="Picture 6"/>
-                    <pic:cNvPicPr/>
+                    <pic:cNvPr id="0" name="Picture 1"/>
+                    <pic:cNvPicPr>
+                      <a:picLocks noChangeAspect="1" noChangeArrowheads="1"/>
+                    </pic:cNvPicPr>
                   </pic:nvPicPr>
-                  <pic:blipFill>
+                  <pic:blipFill rotWithShape="1">
                     <a:blip r:embed="rId12">
                       <a:extLst>
                         <a:ext uri="{28A0092B-C50C-407E-A947-70E740481C1C}">
@@ -10177,18 +10153,26 @@
                         </a:ext>
                       </a:extLst>
                     </a:blip>
-                    <a:stretch>
-                      <a:fillRect/>
-                    </a:stretch>
+                    <a:srcRect r="48532"/>
+                    <a:stretch/>
                   </pic:blipFill>
-                  <pic:spPr>
+                  <pic:spPr bwMode="auto">
                     <a:xfrm>
                       <a:off x="0" y="0"/>
-                      <a:ext cx="5731510" cy="1201420"/>
+                      <a:ext cx="6060868" cy="2466855"/>
                     </a:xfrm>
                     <a:prstGeom prst="rect">
                       <a:avLst/>
                     </a:prstGeom>
+                    <a:noFill/>
+                    <a:ln>
+                      <a:noFill/>
+                    </a:ln>
+                    <a:extLst>
+                      <a:ext uri="{53640926-AAD7-44D8-BBD7-CCE9431645EC}">
+                        <a14:shadowObscured xmlns:a14="http://schemas.microsoft.com/office/drawing/2010/main"/>
+                      </a:ext>
+                    </a:extLst>
                   </pic:spPr>
                 </pic:pic>
               </a:graphicData>
@@ -10205,27 +10189,14 @@
       <w:r>
         <w:t xml:space="preserve">Gambar </w:t>
       </w:r>
-      <w:r>
-        <w:fldChar w:fldCharType="begin"/>
-      </w:r>
-      <w:r>
-        <w:instrText xml:space="preserve"> SEQ Gambar \* ARABIC </w:instrText>
-      </w:r>
-      <w:r>
-        <w:fldChar w:fldCharType="separate"/>
-      </w:r>
-      <w:r>
-        <w:rPr>
-          <w:noProof/>
-        </w:rPr>
-        <w:t>2</w:t>
-      </w:r>
-      <w:r>
-        <w:rPr>
-          <w:noProof/>
-        </w:rPr>
-        <w:fldChar w:fldCharType="end"/>
-      </w:r>
+      <w:fldSimple w:instr=" SEQ Gambar \* ARABIC ">
+        <w:r>
+          <w:rPr>
+            <w:noProof/>
+          </w:rPr>
+          <w:t>2</w:t>
+        </w:r>
+      </w:fldSimple>
       <w:r>
         <w:t xml:space="preserve">: </w:t>
       </w:r>
@@ -10324,10 +10295,11 @@
         <w:rPr>
           <w:noProof/>
         </w:rPr>
+        <w:lastRenderedPageBreak/>
         <w:drawing>
-          <wp:inline distT="0" distB="0" distL="0" distR="0" wp14:anchorId="76A6E8D7" wp14:editId="3EED6899">
-            <wp:extent cx="5731510" cy="536575"/>
-            <wp:effectExtent l="0" t="0" r="2540" b="0"/>
+          <wp:inline distT="0" distB="0" distL="0" distR="0" wp14:anchorId="76A6E8D7" wp14:editId="4C30D87B">
+            <wp:extent cx="6136401" cy="1268083"/>
+            <wp:effectExtent l="0" t="0" r="0" b="8890"/>
             <wp:docPr id="7" name="Picture 7"/>
             <wp:cNvGraphicFramePr>
               <a:graphicFrameLocks xmlns:a="http://schemas.openxmlformats.org/drawingml/2006/main" noChangeAspect="1"/>
@@ -10339,7 +10311,7 @@
                     <pic:cNvPr id="7" name="Picture 7"/>
                     <pic:cNvPicPr/>
                   </pic:nvPicPr>
-                  <pic:blipFill>
+                  <pic:blipFill rotWithShape="1">
                     <a:blip r:embed="rId13">
                       <a:extLst>
                         <a:ext uri="{28A0092B-C50C-407E-A947-70E740481C1C}">
@@ -10347,18 +10319,25 @@
                         </a:ext>
                       </a:extLst>
                     </a:blip>
-                    <a:stretch>
-                      <a:fillRect/>
-                    </a:stretch>
+                    <a:srcRect r="54697"/>
+                    <a:stretch/>
                   </pic:blipFill>
-                  <pic:spPr>
+                  <pic:spPr bwMode="auto">
                     <a:xfrm>
                       <a:off x="0" y="0"/>
-                      <a:ext cx="5731510" cy="536575"/>
+                      <a:ext cx="6172262" cy="1275494"/>
                     </a:xfrm>
                     <a:prstGeom prst="rect">
                       <a:avLst/>
                     </a:prstGeom>
+                    <a:ln>
+                      <a:noFill/>
+                    </a:ln>
+                    <a:extLst>
+                      <a:ext uri="{53640926-AAD7-44D8-BBD7-CCE9431645EC}">
+                        <a14:shadowObscured xmlns:a14="http://schemas.microsoft.com/office/drawing/2010/main"/>
+                      </a:ext>
+                    </a:extLst>
                   </pic:spPr>
                 </pic:pic>
               </a:graphicData>
@@ -10375,27 +10354,14 @@
       <w:r>
         <w:t xml:space="preserve">Gambar </w:t>
       </w:r>
-      <w:r>
-        <w:fldChar w:fldCharType="begin"/>
-      </w:r>
-      <w:r>
-        <w:instrText xml:space="preserve"> SEQ Gambar \* ARABIC </w:instrText>
-      </w:r>
-      <w:r>
-        <w:fldChar w:fldCharType="separate"/>
-      </w:r>
-      <w:r>
-        <w:rPr>
-          <w:noProof/>
-        </w:rPr>
-        <w:t>3</w:t>
-      </w:r>
-      <w:r>
-        <w:rPr>
-          <w:noProof/>
-        </w:rPr>
-        <w:fldChar w:fldCharType="end"/>
-      </w:r>
+      <w:fldSimple w:instr=" SEQ Gambar \* ARABIC ">
+        <w:r>
+          <w:rPr>
+            <w:noProof/>
+          </w:rPr>
+          <w:t>3</w:t>
+        </w:r>
+      </w:fldSimple>
       <w:r>
         <w:t xml:space="preserve">: </w:t>
       </w:r>
@@ -10440,277 +10406,8 @@
     <w:p/>
     <w:p/>
     <w:p/>
-    <w:p>
-      <w:pPr>
-        <w:pStyle w:val="ListParagraph"/>
-        <w:numPr>
-          <w:ilvl w:val="0"/>
-          <w:numId w:val="2"/>
-        </w:numPr>
-        <w:rPr>
-          <w:b/>
-          <w:bCs/>
-        </w:rPr>
-      </w:pPr>
-      <w:r>
-        <w:rPr>
-          <w:b/>
-          <w:bCs/>
-        </w:rPr>
-        <w:lastRenderedPageBreak/>
-        <w:t xml:space="preserve">Hasil </w:t>
-      </w:r>
-      <w:proofErr w:type="spellStart"/>
-      <w:r>
-        <w:rPr>
-          <w:b/>
-          <w:bCs/>
-        </w:rPr>
-        <w:t>cek</w:t>
-      </w:r>
-      <w:proofErr w:type="spellEnd"/>
-      <w:r>
-        <w:rPr>
-          <w:b/>
-          <w:bCs/>
-        </w:rPr>
-        <w:t xml:space="preserve"> Turnitin</w:t>
-      </w:r>
-    </w:p>
-    <w:p>
-      <w:pPr>
-        <w:pStyle w:val="ListParagraph"/>
-      </w:pPr>
-      <w:r>
-        <w:t xml:space="preserve">Setelah </w:t>
-      </w:r>
-      <w:proofErr w:type="spellStart"/>
-      <w:r>
-        <w:t>laporan</w:t>
-      </w:r>
-      <w:proofErr w:type="spellEnd"/>
-      <w:r>
-        <w:t xml:space="preserve"> </w:t>
-      </w:r>
-      <w:proofErr w:type="spellStart"/>
-      <w:r>
-        <w:t>ini</w:t>
-      </w:r>
-      <w:proofErr w:type="spellEnd"/>
-      <w:r>
-        <w:t xml:space="preserve"> </w:t>
-      </w:r>
-      <w:proofErr w:type="spellStart"/>
-      <w:r>
-        <w:t>selesai</w:t>
-      </w:r>
-      <w:proofErr w:type="spellEnd"/>
-      <w:r>
-        <w:t xml:space="preserve"> </w:t>
-      </w:r>
-      <w:proofErr w:type="spellStart"/>
-      <w:r>
-        <w:t>dibuat</w:t>
-      </w:r>
-      <w:proofErr w:type="spellEnd"/>
-      <w:r>
-        <w:t xml:space="preserve">, </w:t>
-      </w:r>
-      <w:proofErr w:type="spellStart"/>
-      <w:r>
-        <w:t>dilakukan</w:t>
-      </w:r>
-      <w:proofErr w:type="spellEnd"/>
-      <w:r>
-        <w:t xml:space="preserve"> </w:t>
-      </w:r>
-      <w:proofErr w:type="spellStart"/>
-      <w:r>
-        <w:t>pengujian</w:t>
-      </w:r>
-      <w:proofErr w:type="spellEnd"/>
-      <w:r>
-        <w:t xml:space="preserve"> </w:t>
-      </w:r>
-      <w:proofErr w:type="spellStart"/>
-      <w:r>
-        <w:t>melalui</w:t>
-      </w:r>
-      <w:proofErr w:type="spellEnd"/>
-      <w:r>
-        <w:t xml:space="preserve"> Turnitin </w:t>
-      </w:r>
-      <w:proofErr w:type="spellStart"/>
-      <w:r>
-        <w:t>untuk</w:t>
-      </w:r>
-      <w:proofErr w:type="spellEnd"/>
-      <w:r>
-        <w:t xml:space="preserve"> </w:t>
-      </w:r>
-      <w:proofErr w:type="spellStart"/>
-      <w:r>
-        <w:t>mengetahui</w:t>
-      </w:r>
-      <w:proofErr w:type="spellEnd"/>
-      <w:r>
-        <w:t xml:space="preserve"> </w:t>
-      </w:r>
-      <w:proofErr w:type="spellStart"/>
-      <w:r>
-        <w:t>berapa</w:t>
-      </w:r>
-      <w:proofErr w:type="spellEnd"/>
-      <w:r>
-        <w:t xml:space="preserve"> </w:t>
-      </w:r>
-      <w:proofErr w:type="spellStart"/>
-      <w:r>
-        <w:t>tingkat</w:t>
-      </w:r>
-      <w:proofErr w:type="spellEnd"/>
-      <w:r>
-        <w:t xml:space="preserve"> </w:t>
-      </w:r>
-      <w:proofErr w:type="spellStart"/>
-      <w:r>
-        <w:t>plagiarisme</w:t>
-      </w:r>
-      <w:proofErr w:type="spellEnd"/>
-      <w:r>
-        <w:t xml:space="preserve"> </w:t>
-      </w:r>
-      <w:proofErr w:type="spellStart"/>
-      <w:r>
-        <w:t>dari</w:t>
-      </w:r>
-      <w:proofErr w:type="spellEnd"/>
-      <w:r>
-        <w:t xml:space="preserve"> </w:t>
-      </w:r>
-      <w:proofErr w:type="spellStart"/>
-      <w:r>
-        <w:t>laporan</w:t>
-      </w:r>
-      <w:proofErr w:type="spellEnd"/>
-      <w:r>
-        <w:t xml:space="preserve"> </w:t>
-      </w:r>
-      <w:proofErr w:type="spellStart"/>
-      <w:r>
-        <w:t>ini</w:t>
-      </w:r>
-      <w:proofErr w:type="spellEnd"/>
-      <w:r>
-        <w:t xml:space="preserve">. Hasil </w:t>
-      </w:r>
-      <w:proofErr w:type="spellStart"/>
-      <w:r>
-        <w:t>pengujian</w:t>
-      </w:r>
-      <w:proofErr w:type="spellEnd"/>
-      <w:r>
-        <w:t xml:space="preserve"> </w:t>
-      </w:r>
-      <w:proofErr w:type="spellStart"/>
-      <w:r>
-        <w:t>melalui</w:t>
-      </w:r>
-      <w:proofErr w:type="spellEnd"/>
-      <w:r>
-        <w:t xml:space="preserve"> Turnitin </w:t>
-      </w:r>
-      <w:proofErr w:type="spellStart"/>
-      <w:r>
-        <w:t>ditunjukkan</w:t>
-      </w:r>
-      <w:proofErr w:type="spellEnd"/>
-      <w:r>
-        <w:t xml:space="preserve"> pada Gambar 4</w:t>
-      </w:r>
-      <w:r>
-        <w:t xml:space="preserve"> </w:t>
-      </w:r>
-      <w:proofErr w:type="spellStart"/>
-      <w:r>
-        <w:t>dimana</w:t>
-      </w:r>
-      <w:proofErr w:type="spellEnd"/>
-      <w:r>
-        <w:t xml:space="preserve"> </w:t>
-      </w:r>
-      <w:proofErr w:type="spellStart"/>
-      <w:r>
-        <w:t>tingkat</w:t>
-      </w:r>
-      <w:proofErr w:type="spellEnd"/>
-      <w:r>
-        <w:t xml:space="preserve"> </w:t>
-      </w:r>
-      <w:proofErr w:type="spellStart"/>
-      <w:r>
-        <w:t>plagiarismenya</w:t>
-      </w:r>
-      <w:proofErr w:type="spellEnd"/>
-      <w:r>
-        <w:t xml:space="preserve"> </w:t>
-      </w:r>
-      <w:proofErr w:type="spellStart"/>
-      <w:r>
-        <w:t>sebesar</w:t>
-      </w:r>
-      <w:proofErr w:type="spellEnd"/>
-      <w:r>
-        <w:t xml:space="preserve"> 5%</w:t>
-      </w:r>
-      <w:r>
-        <w:t>.</w:t>
-      </w:r>
-    </w:p>
-    <w:p>
-      <w:pPr>
-        <w:pStyle w:val="ListParagraph"/>
-      </w:pPr>
-      <w:r>
-        <w:drawing>
-          <wp:inline distT="0" distB="0" distL="0" distR="0" wp14:anchorId="44ECE435" wp14:editId="2677F6A1">
-            <wp:extent cx="5731510" cy="3226435"/>
-            <wp:effectExtent l="0" t="0" r="2540" b="0"/>
-            <wp:docPr id="5" name="Picture 5"/>
-            <wp:cNvGraphicFramePr>
-              <a:graphicFrameLocks xmlns:a="http://schemas.openxmlformats.org/drawingml/2006/main" noChangeAspect="1"/>
-            </wp:cNvGraphicFramePr>
-            <a:graphic xmlns:a="http://schemas.openxmlformats.org/drawingml/2006/main">
-              <a:graphicData uri="http://schemas.openxmlformats.org/drawingml/2006/picture">
-                <pic:pic xmlns:pic="http://schemas.openxmlformats.org/drawingml/2006/picture">
-                  <pic:nvPicPr>
-                    <pic:cNvPr id="1" name=""/>
-                    <pic:cNvPicPr/>
-                  </pic:nvPicPr>
-                  <pic:blipFill>
-                    <a:blip r:embed="rId14"/>
-                    <a:stretch>
-                      <a:fillRect/>
-                    </a:stretch>
-                  </pic:blipFill>
-                  <pic:spPr>
-                    <a:xfrm>
-                      <a:off x="0" y="0"/>
-                      <a:ext cx="5731510" cy="3226435"/>
-                    </a:xfrm>
-                    <a:prstGeom prst="rect">
-                      <a:avLst/>
-                    </a:prstGeom>
-                  </pic:spPr>
-                </pic:pic>
-              </a:graphicData>
-            </a:graphic>
-          </wp:inline>
-        </w:drawing>
-      </w:r>
-    </w:p>
     <w:sectPr>
-      <w:footerReference w:type="default" r:id="rId15"/>
+      <w:footerReference w:type="default" r:id="rId14"/>
       <w:pgSz w:w="11906" w:h="16838" w:code="9"/>
       <w:pgMar w:top="851" w:right="1440" w:bottom="1440" w:left="1440" w:header="720" w:footer="720" w:gutter="0"/>
       <w:cols w:space="720"/>

</xml_diff>